<commit_message>
vault backup: 2024-04-25 11:21:22
</commit_message>
<xml_diff>
--- a/Vakken/Blok 2/Scriptie/Vragen Maarten Koop.docx
+++ b/Vakken/Blok 2/Scriptie/Vragen Maarten Koop.docx
@@ -3,14 +3,510 @@
 <w:document xmlns:wpc="http://schemas.microsoft.com/office/word/2010/wordprocessingCanvas" xmlns:cx="http://schemas.microsoft.com/office/drawing/2014/chartex" xmlns:cx1="http://schemas.microsoft.com/office/drawing/2015/9/8/chartex" xmlns:cx2="http://schemas.microsoft.com/office/drawing/2015/10/21/chartex" xmlns:cx3="http://schemas.microsoft.com/office/drawing/2016/5/9/chartex" xmlns:cx4="http://schemas.microsoft.com/office/drawing/2016/5/10/chartex" xmlns:cx5="http://schemas.microsoft.com/office/drawing/2016/5/11/chartex" xmlns:cx6="http://schemas.microsoft.com/office/drawing/2016/5/12/chartex" xmlns:cx7="http://schemas.microsoft.com/office/drawing/2016/5/13/chartex" xmlns:cx8="http://schemas.microsoft.com/office/drawing/2016/5/14/chartex" xmlns:mc="http://schemas.openxmlformats.org/markup-compatibility/2006" xmlns:aink="http://schemas.microsoft.com/office/drawing/2016/ink" xmlns:am3d="http://schemas.microsoft.com/office/drawing/2017/model3d" xmlns:o="urn:schemas-microsoft-com:office:office" xmlns:oel="http://schemas.microsoft.com/office/2019/extlst" xmlns:r="http://schemas.openxmlformats.org/officeDocument/2006/relationships" xmlns:m="http://schemas.openxmlformats.org/officeDocument/2006/math" xmlns:v="urn:schemas-microsoft-com:vml" xmlns:wp14="http://schemas.microsoft.com/office/word/2010/wordprocessingDrawing" xmlns:wp="http://schemas.openxmlformats.org/drawingml/2006/wordprocessingDrawing" xmlns:w10="urn:schemas-microsoft-com:office:word" xmlns:w="http://schemas.openxmlformats.org/wordprocessingml/2006/main" xmlns:w14="http://schemas.microsoft.com/office/word/2010/wordml" xmlns:w15="http://schemas.microsoft.com/office/word/2012/wordml" xmlns:w16cex="http://schemas.microsoft.com/office/word/2018/wordml/cex" xmlns:w16cid="http://schemas.microsoft.com/office/word/2016/wordml/cid" xmlns:w16="http://schemas.microsoft.com/office/word/2018/wordml" xmlns:w16sdtdh="http://schemas.microsoft.com/office/word/2020/wordml/sdtdatahash" xmlns:w16se="http://schemas.microsoft.com/office/word/2015/wordml/symex" xmlns:wpg="http://schemas.microsoft.com/office/word/2010/wordprocessingGroup" xmlns:wpi="http://schemas.microsoft.com/office/word/2010/wordprocessingInk" xmlns:wne="http://schemas.microsoft.com/office/word/2006/wordml" xmlns:wps="http://schemas.microsoft.com/office/word/2010/wordprocessingShape" mc:Ignorable="w14 w15 w16se w16cid w16 w16cex w16sdtdh wp14">
   <w:body>
     <w:p>
-      <w:r>
+      <w:pPr>
+        <w:rPr>
+          <w:b/>
+          <w:bCs/>
+          <w:sz w:val="32"/>
+          <w:szCs w:val="32"/>
+        </w:rPr>
+      </w:pPr>
+      <w:r>
+        <w:rPr>
+          <w:b/>
+          <w:bCs/>
+          <w:sz w:val="32"/>
+          <w:szCs w:val="32"/>
+        </w:rPr>
         <w:t>Vragen</w:t>
       </w:r>
       <w:r>
+        <w:rPr>
+          <w:b/>
+          <w:bCs/>
+          <w:sz w:val="32"/>
+          <w:szCs w:val="32"/>
+        </w:rPr>
         <w:t xml:space="preserve"> Maarten Koop</w:t>
       </w:r>
     </w:p>
+    <w:p>
+      <w:r>
+        <w:t>Topiclijst</w:t>
+      </w:r>
+    </w:p>
+    <w:p>
+      <w:pPr>
+        <w:pStyle w:val="ListParagraph"/>
+        <w:numPr>
+          <w:ilvl w:val="0"/>
+          <w:numId w:val="6"/>
+        </w:numPr>
+      </w:pPr>
+      <w:r>
+        <w:t>Content</w:t>
+      </w:r>
+    </w:p>
+    <w:p>
+      <w:pPr>
+        <w:pStyle w:val="ListParagraph"/>
+        <w:numPr>
+          <w:ilvl w:val="0"/>
+          <w:numId w:val="4"/>
+        </w:numPr>
+      </w:pPr>
+      <w:r>
+        <w:t>Hoe kom je aan eigen content sinds de redactie is gekrompen?</w:t>
+      </w:r>
+    </w:p>
+    <w:p>
+      <w:pPr>
+        <w:pStyle w:val="ListParagraph"/>
+        <w:numPr>
+          <w:ilvl w:val="0"/>
+          <w:numId w:val="4"/>
+        </w:numPr>
+      </w:pPr>
+      <w:r>
+        <w:t>Hoe selecteer je welke onderwerpen nieuwswaardig genoeg zijn voor publicatie?</w:t>
+      </w:r>
+    </w:p>
+    <w:p>
+      <w:pPr>
+        <w:pStyle w:val="ListParagraph"/>
+        <w:numPr>
+          <w:ilvl w:val="0"/>
+          <w:numId w:val="6"/>
+        </w:numPr>
+      </w:pPr>
+      <w:r>
+        <w:t>Journalistieke functies</w:t>
+      </w:r>
+    </w:p>
+    <w:p>
+      <w:pPr>
+        <w:pStyle w:val="ListParagraph"/>
+        <w:numPr>
+          <w:ilvl w:val="0"/>
+          <w:numId w:val="5"/>
+        </w:numPr>
+      </w:pPr>
+      <w:proofErr w:type="gramStart"/>
+      <w:r>
+        <w:t>korte</w:t>
+      </w:r>
+      <w:proofErr w:type="gramEnd"/>
+      <w:r>
+        <w:t xml:space="preserve"> uitleg bindende functie (met blad/ gemeenschap) &gt; op welke manier draagt jouw blad hieraan bij? </w:t>
+      </w:r>
+    </w:p>
+    <w:p>
+      <w:pPr>
+        <w:ind w:left="720" w:firstLine="720"/>
+      </w:pPr>
+      <w:r>
+        <w:t>→ Wat doet u om de band met de lezer te behouden en te versterken?</w:t>
+      </w:r>
+    </w:p>
+    <w:p>
+      <w:pPr>
+        <w:pStyle w:val="ListParagraph"/>
+        <w:numPr>
+          <w:ilvl w:val="0"/>
+          <w:numId w:val="5"/>
+        </w:numPr>
+      </w:pPr>
+      <w:r>
+        <w:t xml:space="preserve"> </w:t>
+      </w:r>
+      <w:proofErr w:type="gramStart"/>
+      <w:r>
+        <w:t>korte</w:t>
+      </w:r>
+      <w:proofErr w:type="gramEnd"/>
+      <w:r>
+        <w:t xml:space="preserve"> uitleg controlerende functie (met blad/ gemeenschap) &gt; op welke manier draagt jouw blad hieraan bij? </w:t>
+      </w:r>
+    </w:p>
+    <w:p>
+      <w:pPr>
+        <w:pStyle w:val="ListParagraph"/>
+        <w:ind w:left="1080" w:firstLine="360"/>
+      </w:pPr>
+      <w:r>
+        <w:t xml:space="preserve">→ Hoe vaak commentaar op stukken? </w:t>
+      </w:r>
+    </w:p>
+    <w:p>
+      <w:pPr>
+        <w:pStyle w:val="ListParagraph"/>
+        <w:ind w:left="1080" w:firstLine="360"/>
+      </w:pPr>
+      <w:r>
+        <w:t>→ Is er plek voor deze functie in het blad als het toch niet veel oplevert?</w:t>
+      </w:r>
+    </w:p>
+    <w:p>
+      <w:pPr>
+        <w:pStyle w:val="ListParagraph"/>
+        <w:numPr>
+          <w:ilvl w:val="0"/>
+          <w:numId w:val="5"/>
+        </w:numPr>
+      </w:pPr>
+      <w:proofErr w:type="gramStart"/>
+      <w:r>
+        <w:t>korte</w:t>
+      </w:r>
+      <w:proofErr w:type="gramEnd"/>
+      <w:r>
+        <w:t xml:space="preserve"> uitleg informerende functie (met blad/ gemeenschap) &gt; op welke manier draagt jouw blad hieraan bij? </w:t>
+      </w:r>
+    </w:p>
     <w:p/>
+    <w:p>
+      <w:pPr>
+        <w:pStyle w:val="ListParagraph"/>
+        <w:numPr>
+          <w:ilvl w:val="0"/>
+          <w:numId w:val="6"/>
+        </w:numPr>
+      </w:pPr>
+      <w:r>
+        <w:t>Advertentiemarkt</w:t>
+      </w:r>
+    </w:p>
+    <w:p>
+      <w:pPr>
+        <w:ind w:firstLine="360"/>
+      </w:pPr>
+      <w:r>
+        <w:t xml:space="preserve">- </w:t>
+      </w:r>
+      <w:r>
+        <w:t>Wat is de rol van advertenties in het Leids Nieuwsblad? Hoe verloopt dit proces?</w:t>
+      </w:r>
+    </w:p>
+    <w:p>
+      <w:pPr>
+        <w:ind w:firstLine="360"/>
+      </w:pPr>
+      <w:r>
+        <w:t xml:space="preserve">4. </w:t>
+      </w:r>
+      <w:r>
+        <w:t>Financiële zaken - geldstromen</w:t>
+      </w:r>
+    </w:p>
+    <w:p>
+      <w:r>
+        <w:t xml:space="preserve">- </w:t>
+      </w:r>
+      <w:r>
+        <w:t>Waar komt het inkomen voor het blad vandaan? En hoe lopen deze geldstromen?</w:t>
+      </w:r>
+    </w:p>
+    <w:p>
+      <w:r>
+        <w:t xml:space="preserve">- </w:t>
+      </w:r>
+      <w:r>
+        <w:t xml:space="preserve">Heeft u wel eens aan andere verdienmodellen gedacht, zoals het overgaan op een abonnementsvorm? Is dat te overwegen (eventueel vragen naar </w:t>
+      </w:r>
+      <w:r>
+        <w:t>voor-</w:t>
+      </w:r>
+      <w:r>
+        <w:t xml:space="preserve"> en nadelen).</w:t>
+      </w:r>
+    </w:p>
+    <w:p>
+      <w:r>
+        <w:t xml:space="preserve">- </w:t>
+      </w:r>
+      <w:r>
+        <w:t>Hoe zit het met het Leidsch Mediafonds; maakt u hier gebruik van?</w:t>
+      </w:r>
+    </w:p>
+    <w:p>
+      <w:r>
+        <w:t xml:space="preserve">- </w:t>
+      </w:r>
+      <w:r>
+        <w:t>Drukkerij is afgesloten en wordt nu extern gedaan; waarom? (</w:t>
+      </w:r>
+      <w:proofErr w:type="gramStart"/>
+      <w:r>
+        <w:t>is</w:t>
+      </w:r>
+      <w:proofErr w:type="gramEnd"/>
+      <w:r>
+        <w:t xml:space="preserve"> dit financieel/economisch?)</w:t>
+      </w:r>
+    </w:p>
+    <w:p>
+      <w:r>
+        <w:t xml:space="preserve">- </w:t>
+      </w:r>
+      <w:r>
+        <w:t>Hoeveel journalisten heeft u in dienst en hoeveel journalisten werken als freelancer en als vrijwilliger voor u?</w:t>
+      </w:r>
+    </w:p>
+    <w:p>
+      <w:r>
+        <w:t xml:space="preserve">- </w:t>
+      </w:r>
+      <w:r>
+        <w:t>Krijgen vrijwilligers en freelancers ook een vergoeding voor hun geschreven werk? Zo ja, zouden we mogen weten hoe veel dit is? (</w:t>
+      </w:r>
+      <w:proofErr w:type="gramStart"/>
+      <w:r>
+        <w:t>een</w:t>
+      </w:r>
+      <w:proofErr w:type="gramEnd"/>
+      <w:r>
+        <w:t xml:space="preserve"> indicatie is voldoende)</w:t>
+      </w:r>
+    </w:p>
+    <w:p>
+      <w:r>
+        <w:t>5.</w:t>
+      </w:r>
+      <w:r>
+        <w:tab/>
+        <w:t>Innovatie, digitalisering &amp; de toekomst</w:t>
+      </w:r>
+    </w:p>
+    <w:p>
+      <w:r>
+        <w:t xml:space="preserve">- </w:t>
+      </w:r>
+      <w:r>
+        <w:t xml:space="preserve">Zou u ons kunnen vertellen over uw poging tot digitalisering van het Leids Nieuwsblad? </w:t>
+      </w:r>
+    </w:p>
+    <w:p>
+      <w:r>
+        <w:t xml:space="preserve">- </w:t>
+      </w:r>
+      <w:r>
+        <w:t xml:space="preserve">Wat doet u nu wat betreft innovatie van het Leids Nieuwsblad? → </w:t>
+      </w:r>
+      <w:proofErr w:type="spellStart"/>
+      <w:r>
+        <w:t>social</w:t>
+      </w:r>
+      <w:proofErr w:type="spellEnd"/>
+      <w:r>
+        <w:t xml:space="preserve"> media, AI…</w:t>
+      </w:r>
+    </w:p>
+    <w:p>
+      <w:r>
+        <w:t xml:space="preserve">- </w:t>
+      </w:r>
+      <w:r>
+        <w:t>Wat doet u nu om de toekomst van het blad te handhaven?</w:t>
+      </w:r>
+    </w:p>
+    <w:p>
+      <w:r>
+        <w:lastRenderedPageBreak/>
+        <w:t xml:space="preserve">- </w:t>
+      </w:r>
+      <w:r>
+        <w:t>Heeft u ooit nagedacht om samen te gaan werken met een andere krant? (</w:t>
+      </w:r>
+      <w:proofErr w:type="gramStart"/>
+      <w:r>
+        <w:t>eventueel</w:t>
+      </w:r>
+      <w:proofErr w:type="gramEnd"/>
+      <w:r>
+        <w:t xml:space="preserve"> vragen naar voor en nadelen voor de toekomst).</w:t>
+      </w:r>
+    </w:p>
+    <w:p>
+      <w:r>
+        <w:t xml:space="preserve">6.    </w:t>
+      </w:r>
+      <w:proofErr w:type="spellStart"/>
+      <w:r>
+        <w:t>Inclusiviteit</w:t>
+      </w:r>
+      <w:proofErr w:type="spellEnd"/>
+      <w:r>
+        <w:t xml:space="preserve"> en culturele diversiteit</w:t>
+      </w:r>
+    </w:p>
+    <w:p>
+      <w:pPr>
+        <w:pStyle w:val="ListParagraph"/>
+        <w:numPr>
+          <w:ilvl w:val="0"/>
+          <w:numId w:val="1"/>
+        </w:numPr>
+      </w:pPr>
+      <w:r>
+        <w:t>Culturele diversiteit</w:t>
+      </w:r>
+    </w:p>
+    <w:p>
+      <w:pPr>
+        <w:pStyle w:val="ListParagraph"/>
+        <w:numPr>
+          <w:ilvl w:val="1"/>
+          <w:numId w:val="1"/>
+        </w:numPr>
+      </w:pPr>
+      <w:r>
+        <w:t xml:space="preserve">Staat er ook nieuws in jullie blad die voor Minderheden in Leiden ook van belang is. </w:t>
+      </w:r>
+    </w:p>
+    <w:p>
+      <w:pPr>
+        <w:pStyle w:val="ListParagraph"/>
+        <w:numPr>
+          <w:ilvl w:val="1"/>
+          <w:numId w:val="1"/>
+        </w:numPr>
+      </w:pPr>
+      <w:r>
+        <w:t>16.643 inwoners met niet-</w:t>
+      </w:r>
+      <w:proofErr w:type="spellStart"/>
+      <w:r>
+        <w:t>nederlandse</w:t>
+      </w:r>
+      <w:proofErr w:type="spellEnd"/>
+      <w:r>
+        <w:t xml:space="preserve"> nationaliteit</w:t>
+      </w:r>
+    </w:p>
+    <w:p>
+      <w:r>
+        <w:t xml:space="preserve">- </w:t>
+      </w:r>
+      <w:r>
+        <w:t>Hoe pas je dit toe in je schrijfwerk?</w:t>
+      </w:r>
+    </w:p>
+    <w:p>
+      <w:r>
+        <w:t xml:space="preserve">- </w:t>
+      </w:r>
+      <w:r>
+        <w:t>Hoe zit het met de culturele diversiteit bij de redactie zelf?</w:t>
+      </w:r>
+    </w:p>
+    <w:p>
+      <w:r>
+        <w:t xml:space="preserve">- </w:t>
+      </w:r>
+      <w:r>
+        <w:t xml:space="preserve">Hoe zorg je voor een band met je lezers in het kader van diversiteit en </w:t>
+      </w:r>
+      <w:proofErr w:type="spellStart"/>
+      <w:r>
+        <w:t>inclusiviteit</w:t>
+      </w:r>
+      <w:proofErr w:type="spellEnd"/>
+      <w:r>
+        <w:t>?</w:t>
+      </w:r>
+    </w:p>
+    <w:p>
+      <w:r>
+        <w:t xml:space="preserve">- </w:t>
+      </w:r>
+      <w:r>
+        <w:t>Hoe is de culturele diversiteit in het brongebruik?</w:t>
+      </w:r>
+    </w:p>
+    <w:p>
+      <w:r>
+        <w:t>7.</w:t>
+      </w:r>
+      <w:r>
+        <w:tab/>
+        <w:t>Relatie met politiek, gemeente, woordvoerders en andere partijen</w:t>
+      </w:r>
+    </w:p>
+    <w:p>
+      <w:r>
+        <w:t xml:space="preserve">- </w:t>
+      </w:r>
+      <w:r>
+        <w:t>In hoeverre leun je als journalist op deze partijen?</w:t>
+      </w:r>
+    </w:p>
+    <w:p>
+      <w:r>
+        <w:t xml:space="preserve">- </w:t>
+      </w:r>
+      <w:r>
+        <w:t>Hoe behoud je je onafhankelijkheid van alle partijen?</w:t>
+      </w:r>
+    </w:p>
+    <w:p>
+      <w:r>
+        <w:t>8. SWOT vragen</w:t>
+      </w:r>
+    </w:p>
+    <w:p>
+      <w:r>
+        <w:t xml:space="preserve">- </w:t>
+      </w:r>
+      <w:r>
+        <w:t>Wat zijn de sterkten van het Leids Nieuwsblad?</w:t>
+      </w:r>
+    </w:p>
+    <w:p>
+      <w:r>
+        <w:t xml:space="preserve">- </w:t>
+      </w:r>
+      <w:r>
+        <w:t>Wat zijn de zwakten van het Leids Nieuwsblad?</w:t>
+      </w:r>
+    </w:p>
+    <w:p>
+      <w:r>
+        <w:t xml:space="preserve">- </w:t>
+      </w:r>
+      <w:r>
+        <w:t>Wat zijn de kansen van het Leids Nieuwsblad?</w:t>
+      </w:r>
+    </w:p>
+    <w:p>
+      <w:r>
+        <w:t xml:space="preserve">- </w:t>
+      </w:r>
+      <w:r>
+        <w:t>Wat zijn de bedreigingen waar het Leids Nieuwsblad mee te maken heeft?</w:t>
+      </w:r>
+    </w:p>
+    <w:p>
+      <w:r>
+        <w:t>Afsluiting</w:t>
+      </w:r>
+    </w:p>
+    <w:p>
+      <w:pPr>
+        <w:pStyle w:val="ListParagraph"/>
+        <w:numPr>
+          <w:ilvl w:val="0"/>
+          <w:numId w:val="4"/>
+        </w:numPr>
+      </w:pPr>
+      <w:r>
+        <w:t>Hebben wij dingen gemist waarvan u denkt dat het relevant is voor ons om te weten?</w:t>
+      </w:r>
+    </w:p>
+    <w:p>
+      <w:r>
+        <w:t xml:space="preserve"> </w:t>
+      </w:r>
+    </w:p>
     <w:p>
       <w:pPr>
         <w:rPr>
@@ -18,6 +514,9 @@
           <w:bCs/>
         </w:rPr>
       </w:pPr>
+      <w:r>
+        <w:t xml:space="preserve"> </w:t>
+      </w:r>
       <w:r>
         <w:rPr>
           <w:b/>
@@ -133,10 +632,26 @@
         </w:numPr>
       </w:pPr>
       <w:r>
-        <w:t xml:space="preserve">Bijv. sommige kranten hebben deals met grote bedrijven, waarmee ze afspreken voor bijv een vast rubriek. </w:t>
+        <w:t xml:space="preserve">Bijv. sommige kranten hebben deals met grote bedrijven, waarmee ze afspreken voor </w:t>
+      </w:r>
+      <w:proofErr w:type="spellStart"/>
+      <w:r>
+        <w:t>bijv</w:t>
+      </w:r>
+      <w:proofErr w:type="spellEnd"/>
+      <w:r>
+        <w:t xml:space="preserve"> een vast rubriek. </w:t>
       </w:r>
     </w:p>
     <w:p/>
+    <w:p>
+      <w:pPr>
+        <w:rPr>
+          <w:b/>
+          <w:bCs/>
+        </w:rPr>
+      </w:pPr>
+    </w:p>
     <w:p>
       <w:pPr>
         <w:rPr>
@@ -237,7 +752,15 @@
         <w:t>16.643</w:t>
       </w:r>
       <w:r>
-        <w:t xml:space="preserve"> inwoners met niet-nederlandse nationaliteit</w:t>
+        <w:t xml:space="preserve"> inwoners met niet-</w:t>
+      </w:r>
+      <w:proofErr w:type="spellStart"/>
+      <w:r>
+        <w:t>nederlandse</w:t>
+      </w:r>
+      <w:proofErr w:type="spellEnd"/>
+      <w:r>
+        <w:t xml:space="preserve"> nationaliteit</w:t>
       </w:r>
     </w:p>
     <w:p>
@@ -267,7 +790,15 @@
         </w:numPr>
       </w:pPr>
       <w:r>
-        <w:t xml:space="preserve">Het is een lastig tijd voor de lokale journalistiek: In Utrecht proberen ze dit met samenwerking te bestrijden, kleine suffertjes worden onder een groot moederbedrijf gefuseerd. </w:t>
+        <w:t xml:space="preserve">Het is een lastig tijd voor de lokale journalistiek: In Utrecht proberen ze dit met samenwerking te bestrijden, kleine </w:t>
+      </w:r>
+      <w:proofErr w:type="spellStart"/>
+      <w:r>
+        <w:t>suffertjes</w:t>
+      </w:r>
+      <w:proofErr w:type="spellEnd"/>
+      <w:r>
+        <w:t xml:space="preserve"> worden onder een groot moederbedrijf gefuseerd. </w:t>
       </w:r>
       <w:r>
         <w:t>Is dit een oplossing voor het Leidsch Nieuwsblad om samen te werken met andere kleinere kranten in de regio? Wat denkt u hiervan?</w:t>
@@ -286,6 +817,21 @@
       </w:r>
     </w:p>
     <w:p/>
+    <w:p>
+      <w:r>
+        <w:t>Vroeger was het heel groot</w:t>
+      </w:r>
+    </w:p>
+    <w:p>
+      <w:r>
+        <w:t>Vraag: hoe heeft u het meegemaakt dat de lokale kranten gekrompen zijn</w:t>
+      </w:r>
+    </w:p>
+    <w:p>
+      <w:r>
+        <w:t>Bestaat het nog over 20 jaar</w:t>
+      </w:r>
+    </w:p>
     <w:p/>
     <w:sectPr>
       <w:pgSz w:w="12240" w:h="15840"/>
@@ -300,6 +846,208 @@
 <file path=word/numbering.xml><?xml version="1.0" encoding="utf-8"?>
 <w:numbering xmlns:wpc="http://schemas.microsoft.com/office/word/2010/wordprocessingCanvas" xmlns:cx="http://schemas.microsoft.com/office/drawing/2014/chartex" xmlns:cx1="http://schemas.microsoft.com/office/drawing/2015/9/8/chartex" xmlns:cx2="http://schemas.microsoft.com/office/drawing/2015/10/21/chartex" xmlns:cx3="http://schemas.microsoft.com/office/drawing/2016/5/9/chartex" xmlns:cx4="http://schemas.microsoft.com/office/drawing/2016/5/10/chartex" xmlns:cx5="http://schemas.microsoft.com/office/drawing/2016/5/11/chartex" xmlns:cx6="http://schemas.microsoft.com/office/drawing/2016/5/12/chartex" xmlns:cx7="http://schemas.microsoft.com/office/drawing/2016/5/13/chartex" xmlns:cx8="http://schemas.microsoft.com/office/drawing/2016/5/14/chartex" xmlns:mc="http://schemas.openxmlformats.org/markup-compatibility/2006" xmlns:aink="http://schemas.microsoft.com/office/drawing/2016/ink" xmlns:am3d="http://schemas.microsoft.com/office/drawing/2017/model3d" xmlns:o="urn:schemas-microsoft-com:office:office" xmlns:oel="http://schemas.microsoft.com/office/2019/extlst" xmlns:r="http://schemas.openxmlformats.org/officeDocument/2006/relationships" xmlns:m="http://schemas.openxmlformats.org/officeDocument/2006/math" xmlns:v="urn:schemas-microsoft-com:vml" xmlns:wp14="http://schemas.microsoft.com/office/word/2010/wordprocessingDrawing" xmlns:wp="http://schemas.openxmlformats.org/drawingml/2006/wordprocessingDrawing" xmlns:w10="urn:schemas-microsoft-com:office:word" xmlns:w="http://schemas.openxmlformats.org/wordprocessingml/2006/main" xmlns:w14="http://schemas.microsoft.com/office/word/2010/wordml" xmlns:w15="http://schemas.microsoft.com/office/word/2012/wordml" xmlns:w16cex="http://schemas.microsoft.com/office/word/2018/wordml/cex" xmlns:w16cid="http://schemas.microsoft.com/office/word/2016/wordml/cid" xmlns:w16="http://schemas.microsoft.com/office/word/2018/wordml" xmlns:w16sdtdh="http://schemas.microsoft.com/office/word/2020/wordml/sdtdatahash" xmlns:w16se="http://schemas.microsoft.com/office/word/2015/wordml/symex" xmlns:wpg="http://schemas.microsoft.com/office/word/2010/wordprocessingGroup" xmlns:wpi="http://schemas.microsoft.com/office/word/2010/wordprocessingInk" xmlns:wne="http://schemas.microsoft.com/office/word/2006/wordml" xmlns:wps="http://schemas.microsoft.com/office/word/2010/wordprocessingShape" mc:Ignorable="w14 w15 w16se w16cid w16 w16cex w16sdtdh wp14">
   <w:abstractNum w:abstractNumId="0" w15:restartNumberingAfterBreak="0">
+    <w:nsid w:val="0E242B69"/>
+    <w:multiLevelType w:val="hybridMultilevel"/>
+    <w:tmpl w:val="17D47A58"/>
+    <w:lvl w:ilvl="0" w:tplc="DE6EDF5A">
+      <w:start w:val="1"/>
+      <w:numFmt w:val="decimal"/>
+      <w:lvlText w:val="%1."/>
+      <w:lvlJc w:val="left"/>
+      <w:pPr>
+        <w:ind w:left="1080" w:hanging="360"/>
+      </w:pPr>
+      <w:rPr>
+        <w:rFonts w:hint="default"/>
+      </w:rPr>
+    </w:lvl>
+    <w:lvl w:ilvl="1" w:tplc="04090019" w:tentative="1">
+      <w:start w:val="1"/>
+      <w:numFmt w:val="lowerLetter"/>
+      <w:lvlText w:val="%2."/>
+      <w:lvlJc w:val="left"/>
+      <w:pPr>
+        <w:ind w:left="1800" w:hanging="360"/>
+      </w:pPr>
+    </w:lvl>
+    <w:lvl w:ilvl="2" w:tplc="0409001B" w:tentative="1">
+      <w:start w:val="1"/>
+      <w:numFmt w:val="lowerRoman"/>
+      <w:lvlText w:val="%3."/>
+      <w:lvlJc w:val="right"/>
+      <w:pPr>
+        <w:ind w:left="2520" w:hanging="180"/>
+      </w:pPr>
+    </w:lvl>
+    <w:lvl w:ilvl="3" w:tplc="0409000F" w:tentative="1">
+      <w:start w:val="1"/>
+      <w:numFmt w:val="decimal"/>
+      <w:lvlText w:val="%4."/>
+      <w:lvlJc w:val="left"/>
+      <w:pPr>
+        <w:ind w:left="3240" w:hanging="360"/>
+      </w:pPr>
+    </w:lvl>
+    <w:lvl w:ilvl="4" w:tplc="04090019" w:tentative="1">
+      <w:start w:val="1"/>
+      <w:numFmt w:val="lowerLetter"/>
+      <w:lvlText w:val="%5."/>
+      <w:lvlJc w:val="left"/>
+      <w:pPr>
+        <w:ind w:left="3960" w:hanging="360"/>
+      </w:pPr>
+    </w:lvl>
+    <w:lvl w:ilvl="5" w:tplc="0409001B" w:tentative="1">
+      <w:start w:val="1"/>
+      <w:numFmt w:val="lowerRoman"/>
+      <w:lvlText w:val="%6."/>
+      <w:lvlJc w:val="right"/>
+      <w:pPr>
+        <w:ind w:left="4680" w:hanging="180"/>
+      </w:pPr>
+    </w:lvl>
+    <w:lvl w:ilvl="6" w:tplc="0409000F" w:tentative="1">
+      <w:start w:val="1"/>
+      <w:numFmt w:val="decimal"/>
+      <w:lvlText w:val="%7."/>
+      <w:lvlJc w:val="left"/>
+      <w:pPr>
+        <w:ind w:left="5400" w:hanging="360"/>
+      </w:pPr>
+    </w:lvl>
+    <w:lvl w:ilvl="7" w:tplc="04090019" w:tentative="1">
+      <w:start w:val="1"/>
+      <w:numFmt w:val="lowerLetter"/>
+      <w:lvlText w:val="%8."/>
+      <w:lvlJc w:val="left"/>
+      <w:pPr>
+        <w:ind w:left="6120" w:hanging="360"/>
+      </w:pPr>
+    </w:lvl>
+    <w:lvl w:ilvl="8" w:tplc="0409001B" w:tentative="1">
+      <w:start w:val="1"/>
+      <w:numFmt w:val="lowerRoman"/>
+      <w:lvlText w:val="%9."/>
+      <w:lvlJc w:val="right"/>
+      <w:pPr>
+        <w:ind w:left="6840" w:hanging="180"/>
+      </w:pPr>
+    </w:lvl>
+  </w:abstractNum>
+  <w:abstractNum w:abstractNumId="1" w15:restartNumberingAfterBreak="0">
+    <w:nsid w:val="10ED0EE1"/>
+    <w:multiLevelType w:val="hybridMultilevel"/>
+    <w:tmpl w:val="F476E7F0"/>
+    <w:lvl w:ilvl="0" w:tplc="61649162">
+      <w:start w:val="1"/>
+      <w:numFmt w:val="bullet"/>
+      <w:lvlText w:val="-"/>
+      <w:lvlJc w:val="left"/>
+      <w:pPr>
+        <w:ind w:left="720" w:hanging="360"/>
+      </w:pPr>
+      <w:rPr>
+        <w:rFonts w:ascii="Calibri" w:eastAsiaTheme="minorHAnsi" w:hAnsi="Calibri" w:cs="Calibri" w:hint="default"/>
+      </w:rPr>
+    </w:lvl>
+    <w:lvl w:ilvl="1" w:tplc="04090003" w:tentative="1">
+      <w:start w:val="1"/>
+      <w:numFmt w:val="bullet"/>
+      <w:lvlText w:val="o"/>
+      <w:lvlJc w:val="left"/>
+      <w:pPr>
+        <w:ind w:left="1440" w:hanging="360"/>
+      </w:pPr>
+      <w:rPr>
+        <w:rFonts w:ascii="Courier New" w:hAnsi="Courier New" w:cs="Courier New" w:hint="default"/>
+      </w:rPr>
+    </w:lvl>
+    <w:lvl w:ilvl="2" w:tplc="04090005" w:tentative="1">
+      <w:start w:val="1"/>
+      <w:numFmt w:val="bullet"/>
+      <w:lvlText w:val=""/>
+      <w:lvlJc w:val="left"/>
+      <w:pPr>
+        <w:ind w:left="2160" w:hanging="360"/>
+      </w:pPr>
+      <w:rPr>
+        <w:rFonts w:ascii="Wingdings" w:hAnsi="Wingdings" w:hint="default"/>
+      </w:rPr>
+    </w:lvl>
+    <w:lvl w:ilvl="3" w:tplc="04090001" w:tentative="1">
+      <w:start w:val="1"/>
+      <w:numFmt w:val="bullet"/>
+      <w:lvlText w:val=""/>
+      <w:lvlJc w:val="left"/>
+      <w:pPr>
+        <w:ind w:left="2880" w:hanging="360"/>
+      </w:pPr>
+      <w:rPr>
+        <w:rFonts w:ascii="Symbol" w:hAnsi="Symbol" w:hint="default"/>
+      </w:rPr>
+    </w:lvl>
+    <w:lvl w:ilvl="4" w:tplc="04090003" w:tentative="1">
+      <w:start w:val="1"/>
+      <w:numFmt w:val="bullet"/>
+      <w:lvlText w:val="o"/>
+      <w:lvlJc w:val="left"/>
+      <w:pPr>
+        <w:ind w:left="3600" w:hanging="360"/>
+      </w:pPr>
+      <w:rPr>
+        <w:rFonts w:ascii="Courier New" w:hAnsi="Courier New" w:cs="Courier New" w:hint="default"/>
+      </w:rPr>
+    </w:lvl>
+    <w:lvl w:ilvl="5" w:tplc="04090005" w:tentative="1">
+      <w:start w:val="1"/>
+      <w:numFmt w:val="bullet"/>
+      <w:lvlText w:val=""/>
+      <w:lvlJc w:val="left"/>
+      <w:pPr>
+        <w:ind w:left="4320" w:hanging="360"/>
+      </w:pPr>
+      <w:rPr>
+        <w:rFonts w:ascii="Wingdings" w:hAnsi="Wingdings" w:hint="default"/>
+      </w:rPr>
+    </w:lvl>
+    <w:lvl w:ilvl="6" w:tplc="04090001" w:tentative="1">
+      <w:start w:val="1"/>
+      <w:numFmt w:val="bullet"/>
+      <w:lvlText w:val=""/>
+      <w:lvlJc w:val="left"/>
+      <w:pPr>
+        <w:ind w:left="5040" w:hanging="360"/>
+      </w:pPr>
+      <w:rPr>
+        <w:rFonts w:ascii="Symbol" w:hAnsi="Symbol" w:hint="default"/>
+      </w:rPr>
+    </w:lvl>
+    <w:lvl w:ilvl="7" w:tplc="04090003" w:tentative="1">
+      <w:start w:val="1"/>
+      <w:numFmt w:val="bullet"/>
+      <w:lvlText w:val="o"/>
+      <w:lvlJc w:val="left"/>
+      <w:pPr>
+        <w:ind w:left="5760" w:hanging="360"/>
+      </w:pPr>
+      <w:rPr>
+        <w:rFonts w:ascii="Courier New" w:hAnsi="Courier New" w:cs="Courier New" w:hint="default"/>
+      </w:rPr>
+    </w:lvl>
+    <w:lvl w:ilvl="8" w:tplc="04090005" w:tentative="1">
+      <w:start w:val="1"/>
+      <w:numFmt w:val="bullet"/>
+      <w:lvlText w:val=""/>
+      <w:lvlJc w:val="left"/>
+      <w:pPr>
+        <w:ind w:left="6480" w:hanging="360"/>
+      </w:pPr>
+      <w:rPr>
+        <w:rFonts w:ascii="Wingdings" w:hAnsi="Wingdings" w:hint="default"/>
+      </w:rPr>
+    </w:lvl>
+  </w:abstractNum>
+  <w:abstractNum w:abstractNumId="2" w15:restartNumberingAfterBreak="0">
     <w:nsid w:val="2DD21C7C"/>
     <w:multiLevelType w:val="hybridMultilevel"/>
     <w:tmpl w:val="143C8D5C"/>
@@ -411,7 +1159,96 @@
       </w:rPr>
     </w:lvl>
   </w:abstractNum>
-  <w:abstractNum w:abstractNumId="1" w15:restartNumberingAfterBreak="0">
+  <w:abstractNum w:abstractNumId="3" w15:restartNumberingAfterBreak="0">
+    <w:nsid w:val="32C2763D"/>
+    <w:multiLevelType w:val="hybridMultilevel"/>
+    <w:tmpl w:val="82B264D2"/>
+    <w:lvl w:ilvl="0" w:tplc="737A6F34">
+      <w:start w:val="1"/>
+      <w:numFmt w:val="decimal"/>
+      <w:lvlText w:val="%1."/>
+      <w:lvlJc w:val="left"/>
+      <w:pPr>
+        <w:ind w:left="1080" w:hanging="720"/>
+      </w:pPr>
+      <w:rPr>
+        <w:rFonts w:hint="default"/>
+      </w:rPr>
+    </w:lvl>
+    <w:lvl w:ilvl="1" w:tplc="04090019" w:tentative="1">
+      <w:start w:val="1"/>
+      <w:numFmt w:val="lowerLetter"/>
+      <w:lvlText w:val="%2."/>
+      <w:lvlJc w:val="left"/>
+      <w:pPr>
+        <w:ind w:left="1440" w:hanging="360"/>
+      </w:pPr>
+    </w:lvl>
+    <w:lvl w:ilvl="2" w:tplc="0409001B" w:tentative="1">
+      <w:start w:val="1"/>
+      <w:numFmt w:val="lowerRoman"/>
+      <w:lvlText w:val="%3."/>
+      <w:lvlJc w:val="right"/>
+      <w:pPr>
+        <w:ind w:left="2160" w:hanging="180"/>
+      </w:pPr>
+    </w:lvl>
+    <w:lvl w:ilvl="3" w:tplc="0409000F" w:tentative="1">
+      <w:start w:val="1"/>
+      <w:numFmt w:val="decimal"/>
+      <w:lvlText w:val="%4."/>
+      <w:lvlJc w:val="left"/>
+      <w:pPr>
+        <w:ind w:left="2880" w:hanging="360"/>
+      </w:pPr>
+    </w:lvl>
+    <w:lvl w:ilvl="4" w:tplc="04090019" w:tentative="1">
+      <w:start w:val="1"/>
+      <w:numFmt w:val="lowerLetter"/>
+      <w:lvlText w:val="%5."/>
+      <w:lvlJc w:val="left"/>
+      <w:pPr>
+        <w:ind w:left="3600" w:hanging="360"/>
+      </w:pPr>
+    </w:lvl>
+    <w:lvl w:ilvl="5" w:tplc="0409001B" w:tentative="1">
+      <w:start w:val="1"/>
+      <w:numFmt w:val="lowerRoman"/>
+      <w:lvlText w:val="%6."/>
+      <w:lvlJc w:val="right"/>
+      <w:pPr>
+        <w:ind w:left="4320" w:hanging="180"/>
+      </w:pPr>
+    </w:lvl>
+    <w:lvl w:ilvl="6" w:tplc="0409000F" w:tentative="1">
+      <w:start w:val="1"/>
+      <w:numFmt w:val="decimal"/>
+      <w:lvlText w:val="%7."/>
+      <w:lvlJc w:val="left"/>
+      <w:pPr>
+        <w:ind w:left="5040" w:hanging="360"/>
+      </w:pPr>
+    </w:lvl>
+    <w:lvl w:ilvl="7" w:tplc="04090019" w:tentative="1">
+      <w:start w:val="1"/>
+      <w:numFmt w:val="lowerLetter"/>
+      <w:lvlText w:val="%8."/>
+      <w:lvlJc w:val="left"/>
+      <w:pPr>
+        <w:ind w:left="5760" w:hanging="360"/>
+      </w:pPr>
+    </w:lvl>
+    <w:lvl w:ilvl="8" w:tplc="0409001B" w:tentative="1">
+      <w:start w:val="1"/>
+      <w:numFmt w:val="lowerRoman"/>
+      <w:lvlText w:val="%9."/>
+      <w:lvlJc w:val="right"/>
+      <w:pPr>
+        <w:ind w:left="6480" w:hanging="180"/>
+      </w:pPr>
+    </w:lvl>
+  </w:abstractNum>
+  <w:abstractNum w:abstractNumId="4" w15:restartNumberingAfterBreak="0">
     <w:nsid w:val="558D533F"/>
     <w:multiLevelType w:val="hybridMultilevel"/>
     <w:tmpl w:val="5C548662"/>
@@ -523,11 +1360,112 @@
       </w:rPr>
     </w:lvl>
   </w:abstractNum>
+  <w:abstractNum w:abstractNumId="5" w15:restartNumberingAfterBreak="0">
+    <w:nsid w:val="6E7843BE"/>
+    <w:multiLevelType w:val="hybridMultilevel"/>
+    <w:tmpl w:val="D32A7618"/>
+    <w:lvl w:ilvl="0" w:tplc="0409000F">
+      <w:start w:val="1"/>
+      <w:numFmt w:val="decimal"/>
+      <w:lvlText w:val="%1."/>
+      <w:lvlJc w:val="left"/>
+      <w:pPr>
+        <w:ind w:left="720" w:hanging="360"/>
+      </w:pPr>
+      <w:rPr>
+        <w:rFonts w:hint="default"/>
+      </w:rPr>
+    </w:lvl>
+    <w:lvl w:ilvl="1" w:tplc="04090019" w:tentative="1">
+      <w:start w:val="1"/>
+      <w:numFmt w:val="lowerLetter"/>
+      <w:lvlText w:val="%2."/>
+      <w:lvlJc w:val="left"/>
+      <w:pPr>
+        <w:ind w:left="1440" w:hanging="360"/>
+      </w:pPr>
+    </w:lvl>
+    <w:lvl w:ilvl="2" w:tplc="0409001B" w:tentative="1">
+      <w:start w:val="1"/>
+      <w:numFmt w:val="lowerRoman"/>
+      <w:lvlText w:val="%3."/>
+      <w:lvlJc w:val="right"/>
+      <w:pPr>
+        <w:ind w:left="2160" w:hanging="180"/>
+      </w:pPr>
+    </w:lvl>
+    <w:lvl w:ilvl="3" w:tplc="0409000F" w:tentative="1">
+      <w:start w:val="1"/>
+      <w:numFmt w:val="decimal"/>
+      <w:lvlText w:val="%4."/>
+      <w:lvlJc w:val="left"/>
+      <w:pPr>
+        <w:ind w:left="2880" w:hanging="360"/>
+      </w:pPr>
+    </w:lvl>
+    <w:lvl w:ilvl="4" w:tplc="04090019" w:tentative="1">
+      <w:start w:val="1"/>
+      <w:numFmt w:val="lowerLetter"/>
+      <w:lvlText w:val="%5."/>
+      <w:lvlJc w:val="left"/>
+      <w:pPr>
+        <w:ind w:left="3600" w:hanging="360"/>
+      </w:pPr>
+    </w:lvl>
+    <w:lvl w:ilvl="5" w:tplc="0409001B" w:tentative="1">
+      <w:start w:val="1"/>
+      <w:numFmt w:val="lowerRoman"/>
+      <w:lvlText w:val="%6."/>
+      <w:lvlJc w:val="right"/>
+      <w:pPr>
+        <w:ind w:left="4320" w:hanging="180"/>
+      </w:pPr>
+    </w:lvl>
+    <w:lvl w:ilvl="6" w:tplc="0409000F" w:tentative="1">
+      <w:start w:val="1"/>
+      <w:numFmt w:val="decimal"/>
+      <w:lvlText w:val="%7."/>
+      <w:lvlJc w:val="left"/>
+      <w:pPr>
+        <w:ind w:left="5040" w:hanging="360"/>
+      </w:pPr>
+    </w:lvl>
+    <w:lvl w:ilvl="7" w:tplc="04090019" w:tentative="1">
+      <w:start w:val="1"/>
+      <w:numFmt w:val="lowerLetter"/>
+      <w:lvlText w:val="%8."/>
+      <w:lvlJc w:val="left"/>
+      <w:pPr>
+        <w:ind w:left="5760" w:hanging="360"/>
+      </w:pPr>
+    </w:lvl>
+    <w:lvl w:ilvl="8" w:tplc="0409001B" w:tentative="1">
+      <w:start w:val="1"/>
+      <w:numFmt w:val="lowerRoman"/>
+      <w:lvlText w:val="%9."/>
+      <w:lvlJc w:val="right"/>
+      <w:pPr>
+        <w:ind w:left="6480" w:hanging="180"/>
+      </w:pPr>
+    </w:lvl>
+  </w:abstractNum>
   <w:num w:numId="1" w16cid:durableId="637493680">
+    <w:abstractNumId w:val="2"/>
+  </w:num>
+  <w:num w:numId="2" w16cid:durableId="2113276564">
+    <w:abstractNumId w:val="4"/>
+  </w:num>
+  <w:num w:numId="3" w16cid:durableId="485558136">
+    <w:abstractNumId w:val="3"/>
+  </w:num>
+  <w:num w:numId="4" w16cid:durableId="1452044560">
+    <w:abstractNumId w:val="1"/>
+  </w:num>
+  <w:num w:numId="5" w16cid:durableId="64645313">
     <w:abstractNumId w:val="0"/>
   </w:num>
-  <w:num w:numId="2" w16cid:durableId="2113276564">
-    <w:abstractNumId w:val="1"/>
+  <w:num w:numId="6" w16cid:durableId="1155872633">
+    <w:abstractNumId w:val="5"/>
   </w:num>
 </w:numbering>
 </file>

</xml_diff>